<commit_message>
new template + improvements
</commit_message>
<xml_diff>
--- a/app/templates/protocol_template.docx
+++ b/app/templates/protocol_template.docx
@@ -111,7 +111,21 @@
               <w:rPr>
                 <w:lang w:val="en-US"/>
               </w:rPr>
-              <w:t xml:space="preserve">{{contract_no}}  </w:t>
+              <w:t>{{</w:t>
+            </w:r>
+            <w:proofErr w:type="spellStart"/>
+            <w:r>
+              <w:rPr>
+                <w:lang w:val="en-US"/>
+              </w:rPr>
+              <w:t>contract_no</w:t>
+            </w:r>
+            <w:proofErr w:type="spellEnd"/>
+            <w:r>
+              <w:rPr>
+                <w:lang w:val="en-US"/>
+              </w:rPr>
+              <w:t xml:space="preserve">}}  </w:t>
             </w:r>
           </w:p>
         </w:tc>
@@ -141,7 +155,15 @@
               <w:jc w:val="center"/>
             </w:pPr>
             <w:r>
-              <w:t xml:space="preserve">{{deal_type}}  </w:t>
+              <w:t>{{</w:t>
+            </w:r>
+            <w:proofErr w:type="spellStart"/>
+            <w:r>
+              <w:t>deal_type</w:t>
+            </w:r>
+            <w:proofErr w:type="spellEnd"/>
+            <w:r>
+              <w:t xml:space="preserve">}}  </w:t>
             </w:r>
           </w:p>
         </w:tc>
@@ -184,7 +206,15 @@
               <w:jc w:val="center"/>
             </w:pPr>
             <w:r>
-              <w:t xml:space="preserve">{{protocol_date}}  </w:t>
+              <w:t>{{</w:t>
+            </w:r>
+            <w:proofErr w:type="spellStart"/>
+            <w:r>
+              <w:t>protocol_date</w:t>
+            </w:r>
+            <w:proofErr w:type="spellEnd"/>
+            <w:r>
+              <w:t xml:space="preserve">}}  </w:t>
             </w:r>
           </w:p>
         </w:tc>
@@ -222,7 +252,23 @@
                 <w:sz w:val="18"/>
                 <w:szCs w:val="18"/>
               </w:rPr>
-              <w:t xml:space="preserve">{{object_type}}  </w:t>
+              <w:t>{{</w:t>
+            </w:r>
+            <w:proofErr w:type="spellStart"/>
+            <w:r>
+              <w:rPr>
+                <w:sz w:val="18"/>
+                <w:szCs w:val="18"/>
+              </w:rPr>
+              <w:t>object_type</w:t>
+            </w:r>
+            <w:proofErr w:type="spellEnd"/>
+            <w:r>
+              <w:rPr>
+                <w:sz w:val="18"/>
+                <w:szCs w:val="18"/>
+              </w:rPr>
+              <w:t xml:space="preserve">}}  </w:t>
             </w:r>
           </w:p>
         </w:tc>
@@ -263,7 +309,15 @@
               <w:spacing w:line="480" w:lineRule="auto"/>
             </w:pPr>
             <w:r>
-              <w:t xml:space="preserve">{{address}}  </w:t>
+              <w:t>{{</w:t>
+            </w:r>
+            <w:proofErr w:type="spellStart"/>
+            <w:r>
+              <w:t>address</w:t>
+            </w:r>
+            <w:proofErr w:type="spellEnd"/>
+            <w:r>
+              <w:t xml:space="preserve">}}  </w:t>
             </w:r>
           </w:p>
         </w:tc>
@@ -304,7 +358,15 @@
               <w:jc w:val="center"/>
             </w:pPr>
             <w:r>
-              <w:t>{{head_name}}</w:t>
+              <w:t>{{</w:t>
+            </w:r>
+            <w:proofErr w:type="spellStart"/>
+            <w:r>
+              <w:t>head_name</w:t>
+            </w:r>
+            <w:proofErr w:type="spellEnd"/>
+            <w:r>
+              <w:t>}}</w:t>
             </w:r>
           </w:p>
         </w:tc>
@@ -340,7 +402,15 @@
               <w:jc w:val="center"/>
             </w:pPr>
             <w:r>
-              <w:t xml:space="preserve">{{agent_name}}  </w:t>
+              <w:t>{{</w:t>
+            </w:r>
+            <w:proofErr w:type="spellStart"/>
+            <w:r>
+              <w:t>agent_name</w:t>
+            </w:r>
+            <w:proofErr w:type="spellEnd"/>
+            <w:r>
+              <w:t xml:space="preserve">}}  </w:t>
             </w:r>
           </w:p>
         </w:tc>
@@ -951,37 +1021,55 @@
         </w:rPr>
         <w:t xml:space="preserve">Данные о </w:t>
       </w:r>
-      <w:proofErr w:type="gramStart"/>
-      <w:r>
-        <w:rPr>
-          <w:sz w:val="20"/>
-          <w:szCs w:val="20"/>
-        </w:rPr>
-        <w:t>незарегистрированной  перепланировке</w:t>
-      </w:r>
-      <w:proofErr w:type="gramEnd"/>
-      <w:r>
-        <w:rPr>
-          <w:sz w:val="20"/>
-          <w:szCs w:val="20"/>
-        </w:rPr>
-        <w:t xml:space="preserve"> </w:t>
-      </w:r>
-      <w:r>
-        <w:rPr>
-          <w:b/>
-          <w:i/>
-          <w:sz w:val="20"/>
-          <w:szCs w:val="20"/>
-        </w:rPr>
-        <w:t>есть / нет</w:t>
-      </w:r>
-      <w:r>
-        <w:rPr>
-          <w:sz w:val="20"/>
-          <w:szCs w:val="20"/>
-        </w:rPr>
-        <w:t xml:space="preserve"> в документах</w:t>
+      <w:r>
+        <w:rPr>
+          <w:sz w:val="20"/>
+          <w:szCs w:val="20"/>
+        </w:rPr>
+        <w:t xml:space="preserve">незарегистрированной перепланировке </w:t>
+      </w:r>
+      <w:r>
+        <w:rPr>
+          <w:b/>
+          <w:i/>
+          <w:sz w:val="20"/>
+          <w:szCs w:val="20"/>
+        </w:rPr>
+        <w:t>{</w:t>
+      </w:r>
+      <w:r>
+        <w:rPr>
+          <w:b/>
+          <w:i/>
+          <w:sz w:val="20"/>
+          <w:szCs w:val="20"/>
+        </w:rPr>
+        <w:t>{q0</w:t>
+      </w:r>
+      <w:r>
+        <w:rPr>
+          <w:b/>
+          <w:i/>
+          <w:sz w:val="20"/>
+          <w:szCs w:val="20"/>
+        </w:rPr>
+        <w:t>4</w:t>
+      </w:r>
+      <w:r>
+        <w:rPr>
+          <w:b/>
+          <w:i/>
+          <w:sz w:val="20"/>
+          <w:szCs w:val="20"/>
+        </w:rPr>
+        <w:t xml:space="preserve">}} </w:t>
+      </w:r>
+      <w:r>
+        <w:rPr>
+          <w:sz w:val="20"/>
+          <w:szCs w:val="20"/>
+        </w:rPr>
+        <w:t>в документах</w:t>
       </w:r>
       <w:r>
         <w:rPr>
@@ -1026,7 +1114,34 @@
           <w:sz w:val="20"/>
           <w:szCs w:val="20"/>
         </w:rPr>
-        <w:t xml:space="preserve"> имеются/отсутствуют</w:t>
+        <w:t xml:space="preserve"> </w:t>
+      </w:r>
+      <w:r>
+        <w:rPr>
+          <w:b/>
+          <w:i/>
+          <w:sz w:val="20"/>
+          <w:szCs w:val="20"/>
+        </w:rPr>
+        <w:t>{{q0</w:t>
+      </w:r>
+      <w:r>
+        <w:rPr>
+          <w:b/>
+          <w:i/>
+          <w:sz w:val="20"/>
+          <w:szCs w:val="20"/>
+        </w:rPr>
+        <w:t>5</w:t>
+      </w:r>
+      <w:r>
+        <w:rPr>
+          <w:b/>
+          <w:i/>
+          <w:sz w:val="20"/>
+          <w:szCs w:val="20"/>
+        </w:rPr>
+        <w:t xml:space="preserve">}}  </w:t>
       </w:r>
     </w:p>
     <w:p>
@@ -1054,6 +1169,7 @@
         </w:rPr>
         <w:t xml:space="preserve">У собств./польз. есть признаки неадекватного поведения/ </w:t>
       </w:r>
+      <w:proofErr w:type="spellStart"/>
       <w:proofErr w:type="gramStart"/>
       <w:r>
         <w:rPr>
@@ -1062,6 +1178,7 @@
         </w:rPr>
         <w:t>псих.заболевания</w:t>
       </w:r>
+      <w:proofErr w:type="spellEnd"/>
       <w:proofErr w:type="gramEnd"/>
       <w:r>
         <w:rPr>
@@ -1072,12 +1189,37 @@
       </w:r>
       <w:r>
         <w:rPr>
-          <w:b/>
-          <w:i/>
-          <w:sz w:val="20"/>
-          <w:szCs w:val="20"/>
-        </w:rPr>
-        <w:t>да/нет</w:t>
+          <w:sz w:val="20"/>
+          <w:szCs w:val="20"/>
+        </w:rPr>
+        <w:t xml:space="preserve"> </w:t>
+      </w:r>
+      <w:r>
+        <w:rPr>
+          <w:b/>
+          <w:i/>
+          <w:sz w:val="20"/>
+          <w:szCs w:val="20"/>
+        </w:rPr>
+        <w:t>{{q0</w:t>
+      </w:r>
+      <w:r>
+        <w:rPr>
+          <w:b/>
+          <w:i/>
+          <w:sz w:val="20"/>
+          <w:szCs w:val="20"/>
+        </w:rPr>
+        <w:t>6</w:t>
+      </w:r>
+      <w:r>
+        <w:rPr>
+          <w:b/>
+          <w:i/>
+          <w:sz w:val="20"/>
+          <w:szCs w:val="20"/>
+        </w:rPr>
+        <w:t xml:space="preserve">}}  </w:t>
       </w:r>
     </w:p>
     <w:p>
@@ -1127,7 +1269,34 @@
           <w:sz w:val="20"/>
           <w:szCs w:val="20"/>
         </w:rPr>
-        <w:t xml:space="preserve"> отсутствует /имеется/нет данных</w:t>
+        <w:t xml:space="preserve"> </w:t>
+      </w:r>
+      <w:r>
+        <w:rPr>
+          <w:b/>
+          <w:i/>
+          <w:sz w:val="20"/>
+          <w:szCs w:val="20"/>
+        </w:rPr>
+        <w:t>{{q0</w:t>
+      </w:r>
+      <w:r>
+        <w:rPr>
+          <w:b/>
+          <w:i/>
+          <w:sz w:val="20"/>
+          <w:szCs w:val="20"/>
+        </w:rPr>
+        <w:t>7</w:t>
+      </w:r>
+      <w:r>
+        <w:rPr>
+          <w:b/>
+          <w:i/>
+          <w:sz w:val="20"/>
+          <w:szCs w:val="20"/>
+        </w:rPr>
+        <w:t xml:space="preserve">}}  </w:t>
       </w:r>
     </w:p>
     <w:p>
@@ -1163,34 +1332,25 @@
           <w:sz w:val="20"/>
           <w:szCs w:val="20"/>
         </w:rPr>
-        <w:t>под снос / реконструкцию / не планируется /</w:t>
-      </w:r>
-      <w:r>
-        <w:rPr>
-          <w:b/>
-          <w:i/>
-          <w:sz w:val="20"/>
-          <w:szCs w:val="20"/>
-        </w:rPr>
-        <w:t xml:space="preserve"> </w:t>
-      </w:r>
-      <w:r>
-        <w:rPr>
-          <w:b/>
-          <w:i/>
-          <w:sz w:val="20"/>
-          <w:szCs w:val="20"/>
-        </w:rPr>
-        <w:t>не установлен</w:t>
-      </w:r>
-      <w:r>
-        <w:rPr>
-          <w:b/>
-          <w:i/>
-          <w:sz w:val="20"/>
-          <w:szCs w:val="20"/>
-        </w:rPr>
-        <w:t>о</w:t>
+        <w:t>{{q0</w:t>
+      </w:r>
+      <w:r>
+        <w:rPr>
+          <w:b/>
+          <w:i/>
+          <w:sz w:val="20"/>
+          <w:szCs w:val="20"/>
+        </w:rPr>
+        <w:t>8</w:t>
+      </w:r>
+      <w:r>
+        <w:rPr>
+          <w:b/>
+          <w:i/>
+          <w:sz w:val="20"/>
+          <w:szCs w:val="20"/>
+        </w:rPr>
+        <w:t xml:space="preserve">}}  </w:t>
       </w:r>
     </w:p>
     <w:p>
@@ -1247,25 +1407,25 @@
           <w:sz w:val="20"/>
           <w:szCs w:val="20"/>
         </w:rPr>
-        <w:t xml:space="preserve">собственники / </w:t>
-      </w:r>
-      <w:r>
-        <w:rPr>
-          <w:b/>
-          <w:i/>
-          <w:sz w:val="20"/>
-          <w:szCs w:val="20"/>
-        </w:rPr>
-        <w:t>арендаторы</w:t>
-      </w:r>
-      <w:r>
-        <w:rPr>
-          <w:b/>
-          <w:i/>
-          <w:sz w:val="20"/>
-          <w:szCs w:val="20"/>
-        </w:rPr>
-        <w:t xml:space="preserve"> / физически свободен </w:t>
+        <w:t>{{q0</w:t>
+      </w:r>
+      <w:r>
+        <w:rPr>
+          <w:b/>
+          <w:i/>
+          <w:sz w:val="20"/>
+          <w:szCs w:val="20"/>
+        </w:rPr>
+        <w:t>9</w:t>
+      </w:r>
+      <w:r>
+        <w:rPr>
+          <w:b/>
+          <w:i/>
+          <w:sz w:val="20"/>
+          <w:szCs w:val="20"/>
+        </w:rPr>
+        <w:t xml:space="preserve">}}  </w:t>
       </w:r>
     </w:p>
     <w:p>
@@ -1296,7 +1456,25 @@
           <w:sz w:val="20"/>
           <w:szCs w:val="20"/>
         </w:rPr>
-        <w:t>по доверенности / лично собственником</w:t>
+        <w:t>{{q</w:t>
+      </w:r>
+      <w:r>
+        <w:rPr>
+          <w:b/>
+          <w:i/>
+          <w:sz w:val="20"/>
+          <w:szCs w:val="20"/>
+        </w:rPr>
+        <w:t>10</w:t>
+      </w:r>
+      <w:r>
+        <w:rPr>
+          <w:b/>
+          <w:i/>
+          <w:sz w:val="20"/>
+          <w:szCs w:val="20"/>
+        </w:rPr>
+        <w:t xml:space="preserve">}}  </w:t>
       </w:r>
     </w:p>
     <w:p>
@@ -1331,7 +1509,34 @@
           <w:sz w:val="20"/>
           <w:szCs w:val="20"/>
         </w:rPr>
-        <w:t>____ человека</w:t>
+        <w:t>{{q</w:t>
+      </w:r>
+      <w:r>
+        <w:rPr>
+          <w:b/>
+          <w:i/>
+          <w:sz w:val="20"/>
+          <w:szCs w:val="20"/>
+        </w:rPr>
+        <w:t>1</w:t>
+      </w:r>
+      <w:r>
+        <w:rPr>
+          <w:b/>
+          <w:i/>
+          <w:sz w:val="20"/>
+          <w:szCs w:val="20"/>
+        </w:rPr>
+        <w:t xml:space="preserve">1}  </w:t>
+      </w:r>
+      <w:r>
+        <w:rPr>
+          <w:b/>
+          <w:i/>
+          <w:sz w:val="20"/>
+          <w:szCs w:val="20"/>
+        </w:rPr>
+        <w:t xml:space="preserve"> человека</w:t>
       </w:r>
       <w:r>
         <w:rPr>
@@ -1377,10 +1582,39 @@
       </w:r>
       <w:r>
         <w:rPr>
-          <w:sz w:val="20"/>
-          <w:szCs w:val="20"/>
-        </w:rPr>
-        <w:t>_________________</w:t>
+          <w:b/>
+          <w:i/>
+          <w:sz w:val="20"/>
+          <w:szCs w:val="20"/>
+        </w:rPr>
+        <w:t>{{q</w:t>
+      </w:r>
+      <w:r>
+        <w:rPr>
+          <w:b/>
+          <w:i/>
+          <w:sz w:val="20"/>
+          <w:szCs w:val="20"/>
+        </w:rPr>
+        <w:t>12</w:t>
+      </w:r>
+      <w:r>
+        <w:rPr>
+          <w:b/>
+          <w:i/>
+          <w:sz w:val="20"/>
+          <w:szCs w:val="20"/>
+        </w:rPr>
+        <w:t xml:space="preserve">}}  </w:t>
+      </w:r>
+      <w:r>
+        <w:rPr>
+          <w:b/>
+          <w:i/>
+          <w:sz w:val="20"/>
+          <w:szCs w:val="20"/>
+        </w:rPr>
+        <w:t xml:space="preserve"> </w:t>
       </w:r>
     </w:p>
     <w:p>
@@ -1411,10 +1645,38 @@
       <w:r>
         <w:rPr>
           <w:b/>
-          <w:sz w:val="20"/>
-          <w:szCs w:val="20"/>
-        </w:rPr>
-        <w:t>да/нет</w:t>
+          <w:i/>
+          <w:sz w:val="20"/>
+          <w:szCs w:val="20"/>
+        </w:rPr>
+        <w:t>{{q</w:t>
+      </w:r>
+      <w:r>
+        <w:rPr>
+          <w:b/>
+          <w:i/>
+          <w:sz w:val="20"/>
+          <w:szCs w:val="20"/>
+        </w:rPr>
+        <w:t>13</w:t>
+      </w:r>
+      <w:r>
+        <w:rPr>
+          <w:b/>
+          <w:i/>
+          <w:sz w:val="20"/>
+          <w:szCs w:val="20"/>
+        </w:rPr>
+        <w:t xml:space="preserve">}}  </w:t>
+      </w:r>
+      <w:r>
+        <w:rPr>
+          <w:b/>
+          <w:i/>
+          <w:sz w:val="20"/>
+          <w:szCs w:val="20"/>
+        </w:rPr>
+        <w:t xml:space="preserve"> </w:t>
       </w:r>
     </w:p>
     <w:p>
@@ -1448,7 +1710,43 @@
           <w:sz w:val="20"/>
           <w:szCs w:val="20"/>
         </w:rPr>
-        <w:t xml:space="preserve"> было/не было</w:t>
+        <w:t xml:space="preserve"> </w:t>
+      </w:r>
+      <w:r>
+        <w:rPr>
+          <w:b/>
+          <w:i/>
+          <w:sz w:val="20"/>
+          <w:szCs w:val="20"/>
+        </w:rPr>
+        <w:t>{{q</w:t>
+      </w:r>
+      <w:r>
+        <w:rPr>
+          <w:b/>
+          <w:i/>
+          <w:sz w:val="20"/>
+          <w:szCs w:val="20"/>
+        </w:rPr>
+        <w:t>14</w:t>
+      </w:r>
+      <w:r>
+        <w:rPr>
+          <w:b/>
+          <w:i/>
+          <w:sz w:val="20"/>
+          <w:szCs w:val="20"/>
+        </w:rPr>
+        <w:t xml:space="preserve">}}  </w:t>
+      </w:r>
+      <w:r>
+        <w:rPr>
+          <w:b/>
+          <w:i/>
+          <w:sz w:val="20"/>
+          <w:szCs w:val="20"/>
+        </w:rPr>
+        <w:t xml:space="preserve"> </w:t>
       </w:r>
     </w:p>
     <w:p>
@@ -1476,41 +1774,59 @@
           <w:sz w:val="20"/>
           <w:szCs w:val="20"/>
         </w:rPr>
-        <w:t xml:space="preserve">Средства материнского капитала на приобретение </w:t>
-      </w:r>
-      <w:proofErr w:type="gramStart"/>
-      <w:r>
-        <w:rPr>
-          <w:sz w:val="20"/>
-          <w:szCs w:val="20"/>
-        </w:rPr>
-        <w:t>Объекта</w:t>
-      </w:r>
-      <w:r>
-        <w:rPr>
-          <w:sz w:val="20"/>
-          <w:szCs w:val="20"/>
-        </w:rPr>
-        <w:t xml:space="preserve">: </w:t>
-      </w:r>
-      <w:r>
-        <w:rPr>
-          <w:b/>
-          <w:i/>
-          <w:sz w:val="20"/>
-          <w:szCs w:val="20"/>
-        </w:rPr>
-        <w:t xml:space="preserve"> использовались</w:t>
-      </w:r>
-      <w:proofErr w:type="gramEnd"/>
-      <w:r>
-        <w:rPr>
-          <w:b/>
-          <w:i/>
-          <w:sz w:val="20"/>
-          <w:szCs w:val="20"/>
-        </w:rPr>
-        <w:t xml:space="preserve">  / не использовались</w:t>
+        <w:t>Средства материнского капитала на приобретение Объекта</w:t>
+      </w:r>
+      <w:r>
+        <w:rPr>
+          <w:sz w:val="20"/>
+          <w:szCs w:val="20"/>
+        </w:rPr>
+        <w:t>:</w:t>
+      </w:r>
+      <w:r>
+        <w:rPr>
+          <w:b/>
+          <w:i/>
+          <w:sz w:val="20"/>
+          <w:szCs w:val="20"/>
+        </w:rPr>
+        <w:t xml:space="preserve"> </w:t>
+      </w:r>
+      <w:r>
+        <w:rPr>
+          <w:b/>
+          <w:i/>
+          <w:sz w:val="20"/>
+          <w:szCs w:val="20"/>
+        </w:rPr>
+        <w:t>{{q</w:t>
+      </w:r>
+      <w:r>
+        <w:rPr>
+          <w:b/>
+          <w:i/>
+          <w:sz w:val="20"/>
+          <w:szCs w:val="20"/>
+        </w:rPr>
+        <w:t>15</w:t>
+      </w:r>
+      <w:r>
+        <w:rPr>
+          <w:b/>
+          <w:i/>
+          <w:sz w:val="20"/>
+          <w:szCs w:val="20"/>
+        </w:rPr>
+        <w:t xml:space="preserve">}}  </w:t>
+      </w:r>
+      <w:r>
+        <w:rPr>
+          <w:b/>
+          <w:i/>
+          <w:sz w:val="20"/>
+          <w:szCs w:val="20"/>
+        </w:rPr>
+        <w:t xml:space="preserve"> </w:t>
       </w:r>
     </w:p>
     <w:p>
@@ -1547,7 +1863,43 @@
           <w:sz w:val="20"/>
           <w:szCs w:val="20"/>
         </w:rPr>
-        <w:t>: да/нет</w:t>
+        <w:t xml:space="preserve">: </w:t>
+      </w:r>
+      <w:r>
+        <w:rPr>
+          <w:b/>
+          <w:i/>
+          <w:sz w:val="20"/>
+          <w:szCs w:val="20"/>
+        </w:rPr>
+        <w:t>{{q</w:t>
+      </w:r>
+      <w:r>
+        <w:rPr>
+          <w:b/>
+          <w:i/>
+          <w:sz w:val="20"/>
+          <w:szCs w:val="20"/>
+        </w:rPr>
+        <w:t>16</w:t>
+      </w:r>
+      <w:r>
+        <w:rPr>
+          <w:b/>
+          <w:i/>
+          <w:sz w:val="20"/>
+          <w:szCs w:val="20"/>
+        </w:rPr>
+        <w:t xml:space="preserve">}}  </w:t>
+      </w:r>
+      <w:r>
+        <w:rPr>
+          <w:b/>
+          <w:i/>
+          <w:sz w:val="20"/>
+          <w:szCs w:val="20"/>
+        </w:rPr>
+        <w:t xml:space="preserve"> </w:t>
       </w:r>
     </w:p>
     <w:tbl>
@@ -3083,7 +3435,15 @@
       </w:r>
       <w:proofErr w:type="gramEnd"/>
       <w:r>
-        <w:t>/СБР/ ячейка/эсроу/депозит нотариуса</w:t>
+        <w:t>/СБР/ ячейка/</w:t>
+      </w:r>
+      <w:proofErr w:type="spellStart"/>
+      <w:r>
+        <w:t>эсроу</w:t>
+      </w:r>
+      <w:proofErr w:type="spellEnd"/>
+      <w:r>
+        <w:t>/депозит нотариуса</w:t>
       </w:r>
     </w:p>
     <w:p>
@@ -3107,7 +3467,15 @@
         <w:spacing w:line="360" w:lineRule="auto"/>
       </w:pPr>
       <w:r>
-        <w:t>Особые условия: медосвидетельствование/расчет под условие выписки с регучета/нотариальное удостоверение сделки</w:t>
+        <w:t xml:space="preserve">Особые условия: медосвидетельствование/расчет под условие выписки с </w:t>
+      </w:r>
+      <w:proofErr w:type="spellStart"/>
+      <w:r>
+        <w:t>регучета</w:t>
+      </w:r>
+      <w:proofErr w:type="spellEnd"/>
+      <w:r>
+        <w:t>/нотариальное удостоверение сделки</w:t>
       </w:r>
     </w:p>
     <w:sectPr>
@@ -4281,6 +4649,50 @@
     <w:lsdException w:name="Subtitle" w:qFormat="1"/>
     <w:lsdException w:name="Strong" w:qFormat="1"/>
     <w:lsdException w:name="Emphasis" w:qFormat="1"/>
+    <w:lsdException w:name="Normal Table" w:semiHidden="1" w:unhideWhenUsed="1"/>
+    <w:lsdException w:name="Table Simple 1" w:semiHidden="1" w:unhideWhenUsed="1"/>
+    <w:lsdException w:name="Table Simple 2" w:semiHidden="1" w:unhideWhenUsed="1"/>
+    <w:lsdException w:name="Table Simple 3" w:semiHidden="1" w:unhideWhenUsed="1"/>
+    <w:lsdException w:name="Table Classic 1" w:semiHidden="1" w:unhideWhenUsed="1"/>
+    <w:lsdException w:name="Table Classic 2" w:semiHidden="1" w:unhideWhenUsed="1"/>
+    <w:lsdException w:name="Table Classic 3" w:semiHidden="1" w:unhideWhenUsed="1"/>
+    <w:lsdException w:name="Table Classic 4" w:semiHidden="1" w:unhideWhenUsed="1"/>
+    <w:lsdException w:name="Table Colorful 1" w:semiHidden="1" w:unhideWhenUsed="1"/>
+    <w:lsdException w:name="Table Colorful 2" w:semiHidden="1" w:unhideWhenUsed="1"/>
+    <w:lsdException w:name="Table Colorful 3" w:semiHidden="1" w:unhideWhenUsed="1"/>
+    <w:lsdException w:name="Table Columns 1" w:semiHidden="1" w:unhideWhenUsed="1"/>
+    <w:lsdException w:name="Table Columns 2" w:semiHidden="1" w:unhideWhenUsed="1"/>
+    <w:lsdException w:name="Table Columns 3" w:semiHidden="1" w:unhideWhenUsed="1"/>
+    <w:lsdException w:name="Table Columns 4" w:semiHidden="1" w:unhideWhenUsed="1"/>
+    <w:lsdException w:name="Table Columns 5" w:semiHidden="1" w:unhideWhenUsed="1"/>
+    <w:lsdException w:name="Table Grid 1" w:semiHidden="1" w:unhideWhenUsed="1"/>
+    <w:lsdException w:name="Table Grid 2" w:semiHidden="1" w:unhideWhenUsed="1"/>
+    <w:lsdException w:name="Table Grid 3" w:semiHidden="1" w:unhideWhenUsed="1"/>
+    <w:lsdException w:name="Table Grid 4" w:semiHidden="1" w:unhideWhenUsed="1"/>
+    <w:lsdException w:name="Table Grid 5" w:semiHidden="1" w:unhideWhenUsed="1"/>
+    <w:lsdException w:name="Table Grid 6" w:semiHidden="1" w:unhideWhenUsed="1"/>
+    <w:lsdException w:name="Table Grid 7" w:semiHidden="1" w:unhideWhenUsed="1"/>
+    <w:lsdException w:name="Table Grid 8" w:semiHidden="1" w:unhideWhenUsed="1"/>
+    <w:lsdException w:name="Table List 1" w:semiHidden="1" w:unhideWhenUsed="1"/>
+    <w:lsdException w:name="Table List 2" w:semiHidden="1" w:unhideWhenUsed="1"/>
+    <w:lsdException w:name="Table List 3" w:semiHidden="1" w:unhideWhenUsed="1"/>
+    <w:lsdException w:name="Table List 4" w:semiHidden="1" w:unhideWhenUsed="1"/>
+    <w:lsdException w:name="Table List 5" w:semiHidden="1" w:unhideWhenUsed="1"/>
+    <w:lsdException w:name="Table List 6" w:semiHidden="1" w:unhideWhenUsed="1"/>
+    <w:lsdException w:name="Table List 7" w:semiHidden="1" w:unhideWhenUsed="1"/>
+    <w:lsdException w:name="Table List 8" w:semiHidden="1" w:unhideWhenUsed="1"/>
+    <w:lsdException w:name="Table 3D effects 1" w:semiHidden="1" w:unhideWhenUsed="1"/>
+    <w:lsdException w:name="Table 3D effects 2" w:semiHidden="1" w:unhideWhenUsed="1"/>
+    <w:lsdException w:name="Table 3D effects 3" w:semiHidden="1" w:unhideWhenUsed="1"/>
+    <w:lsdException w:name="Table Contemporary" w:semiHidden="1" w:unhideWhenUsed="1"/>
+    <w:lsdException w:name="Table Elegant" w:semiHidden="1" w:unhideWhenUsed="1"/>
+    <w:lsdException w:name="Table Professional" w:semiHidden="1" w:unhideWhenUsed="1"/>
+    <w:lsdException w:name="Table Subtle 1" w:semiHidden="1" w:unhideWhenUsed="1"/>
+    <w:lsdException w:name="Table Subtle 2" w:semiHidden="1" w:unhideWhenUsed="1"/>
+    <w:lsdException w:name="Table Web 1" w:semiHidden="1" w:unhideWhenUsed="1"/>
+    <w:lsdException w:name="Table Web 2" w:semiHidden="1" w:unhideWhenUsed="1"/>
+    <w:lsdException w:name="Table Web 3" w:semiHidden="1" w:unhideWhenUsed="1"/>
+    <w:lsdException w:name="Table Theme" w:semiHidden="1" w:unhideWhenUsed="1"/>
     <w:lsdException w:name="Placeholder Text" w:semiHidden="1" w:uiPriority="99"/>
     <w:lsdException w:name="No Spacing" w:uiPriority="1" w:qFormat="1"/>
     <w:lsdException w:name="Light Shading" w:uiPriority="60"/>
@@ -4513,11 +4925,15 @@
   </w:style>
   <w:style w:type="character" w:default="1" w:styleId="a0">
     <w:name w:val="Default Paragraph Font"/>
+    <w:uiPriority w:val="1"/>
     <w:semiHidden/>
+    <w:unhideWhenUsed/>
   </w:style>
   <w:style w:type="table" w:default="1" w:styleId="a1">
     <w:name w:val="Normal Table"/>
+    <w:uiPriority w:val="99"/>
     <w:semiHidden/>
+    <w:unhideWhenUsed/>
     <w:tblPr>
       <w:tblInd w:w="0" w:type="dxa"/>
       <w:tblCellMar>
@@ -4530,7 +4946,9 @@
   </w:style>
   <w:style w:type="numbering" w:default="1" w:styleId="a2">
     <w:name w:val="No List"/>
+    <w:uiPriority w:val="99"/>
     <w:semiHidden/>
+    <w:unhideWhenUsed/>
   </w:style>
   <w:style w:type="table" w:styleId="a3">
     <w:name w:val="Table Grid"/>

</xml_diff>